<commit_message>
adicion de poryecto ejemplo para RMI y ultimo commint antes de empezar a volear la invocacion remota
</commit_message>
<xml_diff>
--- a/Reto 2 Tópicos Especiales en Telemática.docx
+++ b/Reto 2 Tópicos Especiales en Telemática.docx
@@ -115,35 +115,7 @@
         <w:rPr>
           <w:rFonts w:asciiTheme="minorHAnsi" w:hAnsiTheme="minorHAnsi"/>
         </w:rPr>
-        <w:t xml:space="preserve">El presente documento contiene el </w:t>
-      </w:r>
-      <w:proofErr w:type="spellStart"/>
-      <w:r>
-        <w:rPr>
-          <w:rFonts w:asciiTheme="minorHAnsi" w:hAnsiTheme="minorHAnsi"/>
-        </w:rPr>
-        <w:t>anilisis</w:t>
-      </w:r>
-      <w:proofErr w:type="spellEnd"/>
-      <w:r>
-        <w:rPr>
-          <w:rFonts w:asciiTheme="minorHAnsi" w:hAnsiTheme="minorHAnsi"/>
-        </w:rPr>
-        <w:t xml:space="preserve"> y diseño de un </w:t>
-      </w:r>
-      <w:proofErr w:type="spellStart"/>
-      <w:r>
-        <w:rPr>
-          <w:rFonts w:asciiTheme="minorHAnsi" w:hAnsiTheme="minorHAnsi"/>
-        </w:rPr>
-        <w:t>triqui</w:t>
-      </w:r>
-      <w:proofErr w:type="spellEnd"/>
-      <w:r>
-        <w:rPr>
-          <w:rFonts w:asciiTheme="minorHAnsi" w:hAnsiTheme="minorHAnsi"/>
-        </w:rPr>
-        <w:t xml:space="preserve"> distribuido bajo arquitectura P2P.</w:t>
+        <w:t>El presente documento contiene el anilisis y diseño de un triqui distribuido bajo arquitectura P2P.</w:t>
       </w:r>
     </w:p>
     <w:p>
@@ -184,21 +156,7 @@
         <w:rPr>
           <w:rFonts w:asciiTheme="minorHAnsi" w:hAnsiTheme="minorHAnsi"/>
         </w:rPr>
-        <w:t xml:space="preserve">Sistema distribuido, P2P, </w:t>
-      </w:r>
-      <w:proofErr w:type="spellStart"/>
-      <w:r>
-        <w:rPr>
-          <w:rFonts w:asciiTheme="minorHAnsi" w:hAnsiTheme="minorHAnsi"/>
-        </w:rPr>
-        <w:t>triqui</w:t>
-      </w:r>
-      <w:proofErr w:type="spellEnd"/>
-      <w:r>
-        <w:rPr>
-          <w:rFonts w:asciiTheme="minorHAnsi" w:hAnsiTheme="minorHAnsi"/>
-        </w:rPr>
-        <w:t>, java, RMI.</w:t>
+        <w:t>Sistema distribuido, P2P, triqui, java, RMI.</w:t>
       </w:r>
     </w:p>
     <w:p>
@@ -328,6 +286,27 @@
         </w:r>
       </w:hyperlink>
     </w:p>
+    <w:p>
+      <w:hyperlink r:id="rId6" w:history="1">
+        <w:r>
+          <w:rPr>
+            <w:rStyle w:val="Hipervnculo"/>
+          </w:rPr>
+          <w:t>http://cs.mty.itesm.mx/profesores/raul.perez/DAD/ejercicios/RMI/RMInetbeans.pdf</w:t>
+        </w:r>
+      </w:hyperlink>
+    </w:p>
+    <w:p>
+      <w:hyperlink r:id="rId7" w:history="1">
+        <w:r>
+          <w:rPr>
+            <w:rStyle w:val="Hipervnculo"/>
+          </w:rPr>
+          <w:t>http://download.java.net/jdk8/docs/technotes/guides/rmi/hello/hello-world.html</w:t>
+        </w:r>
+      </w:hyperlink>
+    </w:p>
+    <w:p/>
     <w:p/>
     <w:sectPr>
       <w:pgSz w:w="12240" w:h="15840"/>

</xml_diff>

<commit_message>
Ya se agregan los servidores y se juega por ip, ahora voy a agregar para los peers clientes
</commit_message>
<xml_diff>
--- a/Reto 2 Tópicos Especiales en Telemática.docx
+++ b/Reto 2 Tópicos Especiales en Telemática.docx
@@ -115,7 +115,35 @@
         <w:rPr>
           <w:rFonts w:asciiTheme="minorHAnsi" w:hAnsiTheme="minorHAnsi"/>
         </w:rPr>
-        <w:t>El presente documento contiene el anilisis y diseño de un triqui distribuido bajo arquitectura P2P.</w:t>
+        <w:t xml:space="preserve">El presente documento contiene el </w:t>
+      </w:r>
+      <w:proofErr w:type="spellStart"/>
+      <w:r>
+        <w:rPr>
+          <w:rFonts w:asciiTheme="minorHAnsi" w:hAnsiTheme="minorHAnsi"/>
+        </w:rPr>
+        <w:t>anilisis</w:t>
+      </w:r>
+      <w:proofErr w:type="spellEnd"/>
+      <w:r>
+        <w:rPr>
+          <w:rFonts w:asciiTheme="minorHAnsi" w:hAnsiTheme="minorHAnsi"/>
+        </w:rPr>
+        <w:t xml:space="preserve"> y diseño de un </w:t>
+      </w:r>
+      <w:proofErr w:type="spellStart"/>
+      <w:r>
+        <w:rPr>
+          <w:rFonts w:asciiTheme="minorHAnsi" w:hAnsiTheme="minorHAnsi"/>
+        </w:rPr>
+        <w:t>triqui</w:t>
+      </w:r>
+      <w:proofErr w:type="spellEnd"/>
+      <w:r>
+        <w:rPr>
+          <w:rFonts w:asciiTheme="minorHAnsi" w:hAnsiTheme="minorHAnsi"/>
+        </w:rPr>
+        <w:t xml:space="preserve"> distribuido bajo arquitectura P2P.</w:t>
       </w:r>
     </w:p>
     <w:p>
@@ -156,7 +184,21 @@
         <w:rPr>
           <w:rFonts w:asciiTheme="minorHAnsi" w:hAnsiTheme="minorHAnsi"/>
         </w:rPr>
-        <w:t>Sistema distribuido, P2P, triqui, java, RMI.</w:t>
+        <w:t xml:space="preserve">Sistema distribuido, P2P, </w:t>
+      </w:r>
+      <w:proofErr w:type="spellStart"/>
+      <w:r>
+        <w:rPr>
+          <w:rFonts w:asciiTheme="minorHAnsi" w:hAnsiTheme="minorHAnsi"/>
+        </w:rPr>
+        <w:t>triqui</w:t>
+      </w:r>
+      <w:proofErr w:type="spellEnd"/>
+      <w:r>
+        <w:rPr>
+          <w:rFonts w:asciiTheme="minorHAnsi" w:hAnsiTheme="minorHAnsi"/>
+        </w:rPr>
+        <w:t>, java, RMI.</w:t>
       </w:r>
     </w:p>
     <w:p>
@@ -247,6 +289,71 @@
           <w:b/>
         </w:rPr>
       </w:pPr>
+      <w:r>
+        <w:rPr>
+          <w:rFonts w:asciiTheme="minorHAnsi" w:hAnsiTheme="minorHAnsi"/>
+          <w:b/>
+        </w:rPr>
+        <w:t>Enlace repositorio GIT</w:t>
+      </w:r>
+    </w:p>
+    <w:p>
+      <w:pPr>
+        <w:rPr>
+          <w:rFonts w:asciiTheme="minorHAnsi" w:hAnsiTheme="minorHAnsi"/>
+          <w:b/>
+        </w:rPr>
+      </w:pPr>
+    </w:p>
+    <w:p>
+      <w:pPr>
+        <w:rPr>
+          <w:rFonts w:asciiTheme="minorHAnsi" w:hAnsiTheme="minorHAnsi"/>
+          <w:b/>
+        </w:rPr>
+      </w:pPr>
+      <w:hyperlink r:id="rId5" w:history="1">
+        <w:r>
+          <w:rPr>
+            <w:rStyle w:val="Hipervnculo"/>
+            <w:rFonts w:asciiTheme="minorHAnsi" w:hAnsiTheme="minorHAnsi"/>
+            <w:b/>
+          </w:rPr>
+          <w:t>https://bitbucket.org/sebasgverde/r</w:t>
+        </w:r>
+        <w:r>
+          <w:rPr>
+            <w:rStyle w:val="Hipervnculo"/>
+            <w:rFonts w:asciiTheme="minorHAnsi" w:hAnsiTheme="minorHAnsi"/>
+            <w:b/>
+          </w:rPr>
+          <w:t>e</w:t>
+        </w:r>
+        <w:r>
+          <w:rPr>
+            <w:rStyle w:val="Hipervnculo"/>
+            <w:rFonts w:asciiTheme="minorHAnsi" w:hAnsiTheme="minorHAnsi"/>
+            <w:b/>
+          </w:rPr>
+          <w:t>to2toptelematica</w:t>
+        </w:r>
+      </w:hyperlink>
+    </w:p>
+    <w:p>
+      <w:pPr>
+        <w:rPr>
+          <w:rFonts w:asciiTheme="minorHAnsi" w:hAnsiTheme="minorHAnsi"/>
+          <w:b/>
+        </w:rPr>
+      </w:pPr>
+    </w:p>
+    <w:p>
+      <w:pPr>
+        <w:rPr>
+          <w:rFonts w:asciiTheme="minorHAnsi" w:hAnsiTheme="minorHAnsi"/>
+          <w:b/>
+        </w:rPr>
+      </w:pPr>
     </w:p>
     <w:p>
       <w:pPr>
@@ -277,7 +384,7 @@
       </w:pPr>
     </w:p>
     <w:p>
-      <w:hyperlink r:id="rId5" w:history="1">
+      <w:hyperlink r:id="rId6" w:history="1">
         <w:r>
           <w:rPr>
             <w:rStyle w:val="Hipervnculo"/>
@@ -287,7 +394,7 @@
       </w:hyperlink>
     </w:p>
     <w:p>
-      <w:hyperlink r:id="rId6" w:history="1">
+      <w:hyperlink r:id="rId7" w:history="1">
         <w:r>
           <w:rPr>
             <w:rStyle w:val="Hipervnculo"/>
@@ -297,7 +404,7 @@
       </w:hyperlink>
     </w:p>
     <w:p>
-      <w:hyperlink r:id="rId7" w:history="1">
+      <w:hyperlink r:id="rId8" w:history="1">
         <w:r>
           <w:rPr>
             <w:rStyle w:val="Hipervnculo"/>
@@ -679,6 +786,18 @@
     <w:rsid w:val="00560E94"/>
     <w:rPr>
       <w:color w:val="0000FF" w:themeColor="hyperlink"/>
+      <w:u w:val="single"/>
+    </w:rPr>
+  </w:style>
+  <w:style w:type="character" w:styleId="Hipervnculovisitado">
+    <w:name w:val="FollowedHyperlink"/>
+    <w:basedOn w:val="Fuentedeprrafopredeter"/>
+    <w:uiPriority w:val="99"/>
+    <w:semiHidden/>
+    <w:unhideWhenUsed/>
+    <w:rsid w:val="005E3EEA"/>
+    <w:rPr>
+      <w:color w:val="800080" w:themeColor="followedHyperlink"/>
       <w:u w:val="single"/>
     </w:rPr>
   </w:style>

</xml_diff>

<commit_message>
se cambio la conexion para que sea por archivo de configuracion y se mejoro el menu, ya esta basicamente listo
</commit_message>
<xml_diff>
--- a/Reto 2 Tópicos Especiales en Telemática.docx
+++ b/Reto 2 Tópicos Especiales en Telemática.docx
@@ -1073,6 +1073,147 @@
           <w:sz w:val="24"/>
           <w:szCs w:val="24"/>
         </w:rPr>
+        <w:t>Antes que nada se debe lanzar el servidor de nombre donde sea que se desea, aunque aun sin este servidor es posible conectarse directamente conociendo la ip y el puerto como debe ser una arquitectura p2p.</w:t>
+      </w:r>
+    </w:p>
+    <w:p>
+      <w:pPr>
+        <w:rPr>
+          <w:rFonts w:asciiTheme="minorHAnsi" w:hAnsiTheme="minorHAnsi" w:cstheme="minorHAnsi"/>
+          <w:sz w:val="24"/>
+          <w:szCs w:val="24"/>
+        </w:rPr>
+      </w:pPr>
+    </w:p>
+    <w:p>
+      <w:pPr>
+        <w:rPr>
+          <w:rFonts w:asciiTheme="minorHAnsi" w:hAnsiTheme="minorHAnsi" w:cstheme="minorHAnsi"/>
+          <w:sz w:val="24"/>
+          <w:szCs w:val="24"/>
+        </w:rPr>
+      </w:pPr>
+      <w:r>
+        <w:rPr>
+          <w:rFonts w:asciiTheme="minorHAnsi" w:hAnsiTheme="minorHAnsi" w:cstheme="minorHAnsi"/>
+          <w:sz w:val="24"/>
+          <w:szCs w:val="24"/>
+        </w:rPr>
+        <w:t xml:space="preserve">En el archivo </w:t>
+      </w:r>
+      <w:r>
+        <w:rPr>
+          <w:rFonts w:asciiTheme="minorHAnsi" w:hAnsiTheme="minorHAnsi" w:cstheme="minorHAnsi"/>
+          <w:sz w:val="24"/>
+          <w:szCs w:val="24"/>
+        </w:rPr>
+        <w:t>hostRmi</w:t>
+      </w:r>
+      <w:r>
+        <w:rPr>
+          <w:rFonts w:asciiTheme="minorHAnsi" w:hAnsiTheme="minorHAnsi" w:cstheme="minorHAnsi"/>
+          <w:sz w:val="24"/>
+          <w:szCs w:val="24"/>
+        </w:rPr>
+        <w:t>.txt ubicado en la raíz del proyecto se debe escribir el host del servidor, de esta manera se comunica e invoca los métodos remotos. Para este ejemplo usamos el localhost para también podría ser una ip o algo como sistemas.eafit.edu.co</w:t>
+      </w:r>
+    </w:p>
+    <w:p>
+      <w:pPr>
+        <w:rPr>
+          <w:rFonts w:asciiTheme="minorHAnsi" w:hAnsiTheme="minorHAnsi" w:cstheme="minorHAnsi"/>
+          <w:sz w:val="24"/>
+          <w:szCs w:val="24"/>
+        </w:rPr>
+      </w:pPr>
+    </w:p>
+    <w:p>
+      <w:pPr>
+        <w:rPr>
+          <w:rFonts w:asciiTheme="minorHAnsi" w:hAnsiTheme="minorHAnsi" w:cstheme="minorHAnsi"/>
+          <w:sz w:val="24"/>
+          <w:szCs w:val="24"/>
+        </w:rPr>
+      </w:pPr>
+      <w:r>
+        <w:rPr>
+          <w:rFonts w:asciiTheme="minorHAnsi" w:hAnsiTheme="minorHAnsi" w:cstheme="minorHAnsi"/>
+          <w:noProof/>
+          <w:sz w:val="24"/>
+          <w:szCs w:val="24"/>
+          <w:lang w:val="es-CO" w:eastAsia="es-CO"/>
+        </w:rPr>
+        <w:drawing>
+          <wp:inline distT="0" distB="0" distL="0" distR="0">
+            <wp:extent cx="5617380" cy="2447365"/>
+            <wp:effectExtent l="19050" t="0" r="2370" b="0"/>
+            <wp:docPr id="4" name="Imagen 1"/>
+            <wp:cNvGraphicFramePr>
+              <a:graphicFrameLocks xmlns:a="http://schemas.openxmlformats.org/drawingml/2006/main" noChangeAspect="1"/>
+            </wp:cNvGraphicFramePr>
+            <a:graphic xmlns:a="http://schemas.openxmlformats.org/drawingml/2006/main">
+              <a:graphicData uri="http://schemas.openxmlformats.org/drawingml/2006/picture">
+                <pic:pic xmlns:pic="http://schemas.openxmlformats.org/drawingml/2006/picture">
+                  <pic:nvPicPr>
+                    <pic:cNvPr id="0" name="Picture 1"/>
+                    <pic:cNvPicPr>
+                      <a:picLocks noChangeAspect="1" noChangeArrowheads="1"/>
+                    </pic:cNvPicPr>
+                  </pic:nvPicPr>
+                  <pic:blipFill>
+                    <a:blip r:embed="rId7" cstate="print"/>
+                    <a:srcRect l="11150" t="7386" r="14864" b="35227"/>
+                    <a:stretch>
+                      <a:fillRect/>
+                    </a:stretch>
+                  </pic:blipFill>
+                  <pic:spPr bwMode="auto">
+                    <a:xfrm>
+                      <a:off x="0" y="0"/>
+                      <a:ext cx="5617377" cy="2447364"/>
+                    </a:xfrm>
+                    <a:prstGeom prst="rect">
+                      <a:avLst/>
+                    </a:prstGeom>
+                    <a:noFill/>
+                    <a:ln w="9525">
+                      <a:noFill/>
+                      <a:miter lim="800000"/>
+                      <a:headEnd/>
+                      <a:tailEnd/>
+                    </a:ln>
+                  </pic:spPr>
+                </pic:pic>
+              </a:graphicData>
+            </a:graphic>
+          </wp:inline>
+        </w:drawing>
+      </w:r>
+    </w:p>
+    <w:p>
+      <w:pPr>
+        <w:rPr>
+          <w:rFonts w:asciiTheme="minorHAnsi" w:hAnsiTheme="minorHAnsi" w:cstheme="minorHAnsi"/>
+          <w:b/>
+          <w:sz w:val="24"/>
+          <w:szCs w:val="24"/>
+        </w:rPr>
+      </w:pPr>
+    </w:p>
+    <w:p>
+      <w:pPr>
+        <w:rPr>
+          <w:rFonts w:asciiTheme="minorHAnsi" w:hAnsiTheme="minorHAnsi" w:cstheme="minorHAnsi"/>
+          <w:sz w:val="24"/>
+          <w:szCs w:val="24"/>
+        </w:rPr>
+      </w:pPr>
+      <w:r>
+        <w:rPr>
+          <w:rFonts w:asciiTheme="minorHAnsi" w:hAnsiTheme="minorHAnsi" w:cstheme="minorHAnsi"/>
+          <w:sz w:val="24"/>
+          <w:szCs w:val="24"/>
+        </w:rPr>
         <w:t>En primer lugar se debe ingresar el usuario, en caso</w:t>
       </w:r>
       <w:r>
@@ -1178,7 +1319,7 @@
                     </pic:cNvPicPr>
                   </pic:nvPicPr>
                   <pic:blipFill>
-                    <a:blip r:embed="rId7" cstate="print"/>
+                    <a:blip r:embed="rId8" cstate="print"/>
                     <a:srcRect l="26502" t="47159" r="44254" b="19908"/>
                     <a:stretch>
                       <a:fillRect/>
@@ -1283,7 +1424,6 @@
           <w:sz w:val="24"/>
           <w:szCs w:val="24"/>
         </w:rPr>
-        <w:lastRenderedPageBreak/>
         <w:t>Este es otro peer, pero como ya hay un servidor se nos da la opción de ser peer servidor o peer cliente.</w:t>
       </w:r>
     </w:p>
@@ -1337,7 +1477,7 @@
                     </pic:cNvPicPr>
                   </pic:nvPicPr>
                   <pic:blipFill>
-                    <a:blip r:embed="rId8" cstate="print"/>
+                    <a:blip r:embed="rId9" cstate="print"/>
                     <a:srcRect l="25064" t="47443" r="37707" b="15625"/>
                     <a:stretch>
                       <a:fillRect/>
@@ -1449,6 +1589,7 @@
           <w:szCs w:val="24"/>
           <w:lang w:val="es-CO" w:eastAsia="es-CO"/>
         </w:rPr>
+        <w:lastRenderedPageBreak/>
         <w:drawing>
           <wp:inline distT="0" distB="0" distL="0" distR="0">
             <wp:extent cx="3267256" cy="2465294"/>
@@ -1467,7 +1608,7 @@
                     </pic:cNvPicPr>
                   </pic:nvPicPr>
                   <pic:blipFill>
-                    <a:blip r:embed="rId9" cstate="print"/>
+                    <a:blip r:embed="rId10" cstate="print"/>
                     <a:srcRect l="25385" t="45455" r="39464" b="7386"/>
                     <a:stretch>
                       <a:fillRect/>
@@ -1563,7 +1704,6 @@
           <w:szCs w:val="24"/>
           <w:lang w:val="es-CO" w:eastAsia="es-CO"/>
         </w:rPr>
-        <w:lastRenderedPageBreak/>
         <w:drawing>
           <wp:inline distT="0" distB="0" distL="0" distR="0">
             <wp:extent cx="4696385" cy="1476455"/>
@@ -1582,7 +1722,7 @@
                     </pic:cNvPicPr>
                   </pic:nvPicPr>
                   <pic:blipFill>
-                    <a:blip r:embed="rId10" cstate="print"/>
+                    <a:blip r:embed="rId11" cstate="print"/>
                     <a:srcRect l="24904" t="44318" r="27324" b="28977"/>
                     <a:stretch>
                       <a:fillRect/>
@@ -1709,6 +1849,7 @@
           <w:szCs w:val="24"/>
           <w:lang w:val="es-CO" w:eastAsia="es-CO"/>
         </w:rPr>
+        <w:lastRenderedPageBreak/>
         <w:drawing>
           <wp:inline distT="0" distB="0" distL="0" distR="0">
             <wp:extent cx="4942572" cy="2537011"/>
@@ -1727,7 +1868,7 @@
                     </pic:cNvPicPr>
                   </pic:nvPicPr>
                   <pic:blipFill>
-                    <a:blip r:embed="rId11" cstate="print"/>
+                    <a:blip r:embed="rId12" cstate="print"/>
                     <a:srcRect l="24904" t="33239" r="15024" b="11932"/>
                     <a:stretch>
                       <a:fillRect/>
@@ -1983,7 +2124,7 @@
           <w:szCs w:val="24"/>
         </w:rPr>
       </w:pPr>
-      <w:hyperlink r:id="rId12" w:history="1">
+      <w:hyperlink r:id="rId13" w:history="1">
         <w:r>
           <w:rPr>
             <w:rStyle w:val="Hipervnculo"/>
@@ -2057,7 +2198,7 @@
           <w:szCs w:val="24"/>
         </w:rPr>
       </w:pPr>
-      <w:hyperlink r:id="rId13" w:history="1">
+      <w:hyperlink r:id="rId14" w:history="1">
         <w:r>
           <w:rPr>
             <w:rStyle w:val="Hipervnculo"/>
@@ -2077,7 +2218,7 @@
           <w:szCs w:val="24"/>
         </w:rPr>
       </w:pPr>
-      <w:hyperlink r:id="rId14" w:history="1">
+      <w:hyperlink r:id="rId15" w:history="1">
         <w:r>
           <w:rPr>
             <w:rStyle w:val="Hipervnculo"/>
@@ -2097,7 +2238,7 @@
           <w:szCs w:val="24"/>
         </w:rPr>
       </w:pPr>
-      <w:hyperlink r:id="rId15" w:history="1">
+      <w:hyperlink r:id="rId16" w:history="1">
         <w:r>
           <w:rPr>
             <w:rStyle w:val="Hipervnculo"/>

</xml_diff>